<commit_message>
:memo: Update border report
</commit_message>
<xml_diff>
--- a/report/border_report.docx
+++ b/report/border_report.docx
@@ -18,13 +18,13 @@
         <mc:AlternateContent>
           <mc:Choice Requires="wps">
             <w:drawing>
-              <wp:anchor distT="0" distB="0" distL="114300" distR="114300" simplePos="0" relativeHeight="251659264" behindDoc="0" locked="0" layoutInCell="1" allowOverlap="1" wp14:anchorId="18C29191" wp14:editId="14B59364">
+              <wp:anchor distT="0" distB="0" distL="114300" distR="114300" simplePos="0" relativeHeight="251659264" behindDoc="0" locked="0" layoutInCell="1" allowOverlap="1" wp14:anchorId="18C29191" wp14:editId="0EBEBA2A">
                 <wp:simplePos x="0" y="0"/>
                 <wp:positionH relativeFrom="column">
                   <wp:posOffset>2095500</wp:posOffset>
                 </wp:positionH>
                 <wp:positionV relativeFrom="paragraph">
-                  <wp:posOffset>102545</wp:posOffset>
+                  <wp:posOffset>208370</wp:posOffset>
                 </wp:positionV>
                 <wp:extent cx="2857500" cy="800100"/>
                 <wp:effectExtent l="0" t="0" r="0" b="0"/>
@@ -76,7 +76,7 @@
                               <w:spacing w:after="0" w:line="240" w:lineRule="auto"/>
                               <w:jc w:val="center"/>
                               <w:rPr>
-                                <w:rFonts w:ascii="TH Niramit AS" w:hAnsi="TH Niramit AS" w:cs="TH Niramit AS" w:hint="cs"/>
+                                <w:rFonts w:ascii="TH Niramit AS" w:hAnsi="TH Niramit AS" w:cs="TH Niramit AS"/>
                                 <w:b/>
                                 <w:bCs/>
                                 <w:sz w:val="28"/>
@@ -142,21 +142,6 @@
                               <w:t>)</w:t>
                             </w:r>
                           </w:p>
-                          <w:p>
-                            <w:pPr>
-                              <w:jc w:val="center"/>
-                            </w:pPr>
-                            <w:r>
-                              <w:rPr>
-                                <w:rFonts w:ascii="TH Niramit AS" w:hAnsi="TH Niramit AS" w:cs="TH Niramit AS"/>
-                                <w:b/>
-                                <w:bCs/>
-                                <w:sz w:val="28"/>
-                                <w:cs/>
-                              </w:rPr>
-                              <w:t>มหาวิทยาลัยเทคโนโลยีราชมงคลล้านนา น่าน</w:t>
-                            </w:r>
-                          </w:p>
                         </w:txbxContent>
                       </wps:txbx>
                       <wps:bodyPr rot="0" spcFirstLastPara="0" vertOverflow="overflow" horzOverflow="overflow" vert="horz" wrap="square" lIns="91440" tIns="45720" rIns="91440" bIns="45720" numCol="1" spcCol="0" rtlCol="0" fromWordArt="0" anchor="t" anchorCtr="0" forceAA="0" compatLnSpc="1">
@@ -183,7 +168,7 @@
                 <v:stroke joinstyle="miter"/>
                 <v:path gradientshapeok="t" o:connecttype="rect"/>
               </v:shapetype>
-              <v:shape id="Text Box 3" o:spid="_x0000_s1026" type="#_x0000_t202" style="position:absolute;margin-left:165pt;margin-top:8.05pt;width:225pt;height:63pt;z-index:251659264;visibility:visible;mso-wrap-style:square;mso-width-percent:0;mso-height-percent:0;mso-wrap-distance-left:9pt;mso-wrap-distance-top:0;mso-wrap-distance-right:9pt;mso-wrap-distance-bottom:0;mso-position-horizontal:absolute;mso-position-horizontal-relative:text;mso-position-vertical:absolute;mso-position-vertical-relative:text;mso-width-percent:0;mso-height-percent:0;mso-width-relative:page;mso-height-relative:page;v-text-anchor:top" o:gfxdata="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" fillcolor="white [3201]" stroked="f" strokeweight=".5pt">
+              <v:shape id="Text Box 3" o:spid="_x0000_s1026" type="#_x0000_t202" style="position:absolute;margin-left:165pt;margin-top:16.4pt;width:225pt;height:63pt;z-index:251659264;visibility:visible;mso-wrap-style:square;mso-width-percent:0;mso-height-percent:0;mso-wrap-distance-left:9pt;mso-wrap-distance-top:0;mso-wrap-distance-right:9pt;mso-wrap-distance-bottom:0;mso-position-horizontal:absolute;mso-position-horizontal-relative:text;mso-position-vertical:absolute;mso-position-vertical-relative:text;mso-width-percent:0;mso-height-percent:0;mso-width-relative:page;mso-height-relative:page;v-text-anchor:top" o:gfxdata="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" fillcolor="white [3201]" stroked="f" strokeweight=".5pt">
                 <v:textbox>
                   <w:txbxContent>
                     <w:p>
@@ -191,7 +176,7 @@
                         <w:spacing w:after="0" w:line="240" w:lineRule="auto"/>
                         <w:jc w:val="center"/>
                         <w:rPr>
-                          <w:rFonts w:ascii="TH Niramit AS" w:hAnsi="TH Niramit AS" w:cs="TH Niramit AS" w:hint="cs"/>
+                          <w:rFonts w:ascii="TH Niramit AS" w:hAnsi="TH Niramit AS" w:cs="TH Niramit AS"/>
                           <w:b/>
                           <w:bCs/>
                           <w:sz w:val="28"/>
@@ -257,21 +242,6 @@
                         <w:t>)</w:t>
                       </w:r>
                     </w:p>
-                    <w:p>
-                      <w:pPr>
-                        <w:jc w:val="center"/>
-                      </w:pPr>
-                      <w:r>
-                        <w:rPr>
-                          <w:rFonts w:ascii="TH Niramit AS" w:hAnsi="TH Niramit AS" w:cs="TH Niramit AS"/>
-                          <w:b/>
-                          <w:bCs/>
-                          <w:sz w:val="28"/>
-                          <w:cs/>
-                        </w:rPr>
-                        <w:t>มหาวิทยาลัยเทคโนโลยีราชมงคลล้านนา น่าน</w:t>
-                      </w:r>
-                    </w:p>
                   </w:txbxContent>
                 </v:textbox>
               </v:shape>
@@ -345,7 +315,7 @@
                             <w:pPr>
                               <w:spacing w:after="0" w:line="240" w:lineRule="auto"/>
                               <w:rPr>
-                                <w:rFonts w:ascii="TH Niramit AS" w:hAnsi="TH Niramit AS" w:cs="TH Niramit AS" w:hint="cs"/>
+                                <w:rFonts w:ascii="TH Niramit AS" w:hAnsi="TH Niramit AS" w:cs="TH Niramit AS"/>
                                 <w:b/>
                                 <w:bCs/>
                               </w:rPr>
@@ -622,7 +592,7 @@
     <w:p>
       <w:pPr>
         <w:rPr>
-          <w:rFonts w:ascii="TH Niramit AS" w:hAnsi="TH Niramit AS" w:cs="TH Niramit AS"/>
+          <w:rFonts w:ascii="TH Niramit AS" w:hAnsi="TH Niramit AS" w:cs="TH Niramit AS" w:hint="cs"/>
           <w:b/>
           <w:bCs/>
           <w:sz w:val="28"/>
@@ -812,7 +782,7 @@
     <w:lsdException w:name="Table Web 2" w:semiHidden="1" w:unhideWhenUsed="1"/>
     <w:lsdException w:name="Table Web 3" w:semiHidden="1" w:unhideWhenUsed="1"/>
     <w:lsdException w:name="Balloon Text" w:semiHidden="1" w:unhideWhenUsed="1"/>
-    <w:lsdException w:name="Table Grid" w:semiHidden="1" w:uiPriority="59" w:unhideWhenUsed="1"/>
+    <w:lsdException w:name="Table Grid" w:uiPriority="59"/>
     <w:lsdException w:name="Table Theme" w:semiHidden="1" w:unhideWhenUsed="1"/>
     <w:lsdException w:name="Placeholder Text" w:semiHidden="1"/>
     <w:lsdException w:name="No Spacing" w:uiPriority="1" w:qFormat="1"/>

</xml_diff>